<commit_message>
Added sprint #3 unit test results
</commit_message>
<xml_diff>
--- a/Jenkins CI-CD Report.docx
+++ b/Jenkins CI-CD Report.docx
@@ -16,6 +16,19 @@
           <w:sz w:val="36"/>
         </w:rPr>
         <w:t>Jenkins CI/CD Implementation for Project Team #3</w:t>
+      </w:r>
+      <w:bookmarkStart w:id="0" w:name="_GoBack"/>
+      <w:bookmarkEnd w:id="0"/>
+    </w:p>
+    <w:p>
+      <w:pPr>
+        <w:pStyle w:val="Title"/>
+      </w:pPr>
+      <w:r>
+        <w:t>Sprint #2</w:t>
+      </w:r>
+      <w:r>
+        <w:t xml:space="preserve"> CI/CD Implementation</w:t>
       </w:r>
     </w:p>
     <w:p/>
@@ -189,8 +202,136 @@
     </w:p>
     <w:p/>
     <w:p>
-      <w:bookmarkStart w:id="0" w:name="_GoBack"/>
-      <w:bookmarkEnd w:id="0"/>
+      <w:pPr>
+        <w:pStyle w:val="Title"/>
+      </w:pPr>
+      <w:r>
+        <w:t>Sprint #2 Unit Tests</w:t>
+      </w:r>
+    </w:p>
+    <w:p/>
+    <w:p>
+      <w:r>
+        <w:t xml:space="preserve">Here are the Unit tests from Junit that are ran every time there is an automated build in Jenkins. Note all </w:t>
+      </w:r>
+      <w:r>
+        <w:t xml:space="preserve">sprint #2 </w:t>
+      </w:r>
+      <w:r>
+        <w:t>tests are passing.</w:t>
+      </w:r>
+    </w:p>
+    <w:p>
+      <w:r>
+        <w:rPr>
+          <w:noProof/>
+        </w:rPr>
+        <w:lastRenderedPageBreak/>
+        <w:drawing>
+          <wp:inline distT="0" distB="0" distL="0" distR="0" wp14:anchorId="153F6097" wp14:editId="3B69403F">
+            <wp:extent cx="5943600" cy="1800225"/>
+            <wp:effectExtent l="0" t="0" r="0" b="9525"/>
+            <wp:docPr id="2" name="Picture 2"/>
+            <wp:cNvGraphicFramePr>
+              <a:graphicFrameLocks xmlns:a="http://schemas.openxmlformats.org/drawingml/2006/main" noChangeAspect="1"/>
+            </wp:cNvGraphicFramePr>
+            <a:graphic xmlns:a="http://schemas.openxmlformats.org/drawingml/2006/main">
+              <a:graphicData uri="http://schemas.openxmlformats.org/drawingml/2006/picture">
+                <pic:pic xmlns:pic="http://schemas.openxmlformats.org/drawingml/2006/picture">
+                  <pic:nvPicPr>
+                    <pic:cNvPr id="1" name=""/>
+                    <pic:cNvPicPr/>
+                  </pic:nvPicPr>
+                  <pic:blipFill>
+                    <a:blip r:embed="rId6"/>
+                    <a:stretch>
+                      <a:fillRect/>
+                    </a:stretch>
+                  </pic:blipFill>
+                  <pic:spPr>
+                    <a:xfrm>
+                      <a:off x="0" y="0"/>
+                      <a:ext cx="5943600" cy="1800225"/>
+                    </a:xfrm>
+                    <a:prstGeom prst="rect">
+                      <a:avLst/>
+                    </a:prstGeom>
+                  </pic:spPr>
+                </pic:pic>
+              </a:graphicData>
+            </a:graphic>
+          </wp:inline>
+        </w:drawing>
+      </w:r>
+    </w:p>
+    <w:p/>
+    <w:p>
+      <w:pPr>
+        <w:pStyle w:val="Title"/>
+      </w:pPr>
+      <w:r>
+        <w:t>Sprint #3 Unit Tests</w:t>
+      </w:r>
+    </w:p>
+    <w:p/>
+    <w:p>
+      <w:r>
+        <w:t xml:space="preserve">Here are the Unit tests from Junit that are ran every time there is an automated build in Jenkins. Note all </w:t>
+      </w:r>
+      <w:r>
+        <w:t xml:space="preserve">sprint #3 </w:t>
+      </w:r>
+      <w:r>
+        <w:t>tests are passing</w:t>
+      </w:r>
+      <w:r>
+        <w:t xml:space="preserve"> (10 more than sprint #2)</w:t>
+      </w:r>
+      <w:r>
+        <w:t>.</w:t>
+      </w:r>
+    </w:p>
+    <w:p>
+      <w:r>
+        <w:rPr>
+          <w:noProof/>
+        </w:rPr>
+        <w:drawing>
+          <wp:inline distT="0" distB="0" distL="0" distR="0" wp14:anchorId="10BCBC61" wp14:editId="3B20DC01">
+            <wp:extent cx="5943600" cy="1803400"/>
+            <wp:effectExtent l="0" t="0" r="0" b="6350"/>
+            <wp:docPr id="5" name="Picture 5"/>
+            <wp:cNvGraphicFramePr>
+              <a:graphicFrameLocks xmlns:a="http://schemas.openxmlformats.org/drawingml/2006/main" noChangeAspect="1"/>
+            </wp:cNvGraphicFramePr>
+            <a:graphic xmlns:a="http://schemas.openxmlformats.org/drawingml/2006/main">
+              <a:graphicData uri="http://schemas.openxmlformats.org/drawingml/2006/picture">
+                <pic:pic xmlns:pic="http://schemas.openxmlformats.org/drawingml/2006/picture">
+                  <pic:nvPicPr>
+                    <pic:cNvPr id="1" name=""/>
+                    <pic:cNvPicPr/>
+                  </pic:nvPicPr>
+                  <pic:blipFill>
+                    <a:blip r:embed="rId7"/>
+                    <a:stretch>
+                      <a:fillRect/>
+                    </a:stretch>
+                  </pic:blipFill>
+                  <pic:spPr>
+                    <a:xfrm>
+                      <a:off x="0" y="0"/>
+                      <a:ext cx="5943600" cy="1803400"/>
+                    </a:xfrm>
+                    <a:prstGeom prst="rect">
+                      <a:avLst/>
+                    </a:prstGeom>
+                  </pic:spPr>
+                </pic:pic>
+              </a:graphicData>
+            </a:graphic>
+          </wp:inline>
+        </w:drawing>
+      </w:r>
     </w:p>
     <w:sectPr>
       <w:pgSz w:w="12240" w:h="15840"/>
@@ -623,6 +764,40 @@
     <w:semiHidden/>
     <w:unhideWhenUsed/>
   </w:style>
+  <w:style w:type="paragraph" w:styleId="Title">
+    <w:name w:val="Title"/>
+    <w:basedOn w:val="Normal"/>
+    <w:next w:val="Normal"/>
+    <w:link w:val="TitleChar"/>
+    <w:uiPriority w:val="10"/>
+    <w:qFormat/>
+    <w:rsid w:val="005B27E5"/>
+    <w:pPr>
+      <w:spacing w:after="0" w:line="240" w:lineRule="auto"/>
+      <w:contextualSpacing/>
+    </w:pPr>
+    <w:rPr>
+      <w:rFonts w:asciiTheme="majorHAnsi" w:eastAsiaTheme="majorEastAsia" w:hAnsiTheme="majorHAnsi" w:cstheme="majorBidi"/>
+      <w:spacing w:val="-10"/>
+      <w:kern w:val="28"/>
+      <w:sz w:val="56"/>
+      <w:szCs w:val="56"/>
+    </w:rPr>
+  </w:style>
+  <w:style w:type="character" w:customStyle="1" w:styleId="TitleChar">
+    <w:name w:val="Title Char"/>
+    <w:basedOn w:val="DefaultParagraphFont"/>
+    <w:link w:val="Title"/>
+    <w:uiPriority w:val="10"/>
+    <w:rsid w:val="005B27E5"/>
+    <w:rPr>
+      <w:rFonts w:asciiTheme="majorHAnsi" w:eastAsiaTheme="majorEastAsia" w:hAnsiTheme="majorHAnsi" w:cstheme="majorBidi"/>
+      <w:spacing w:val="-10"/>
+      <w:kern w:val="28"/>
+      <w:sz w:val="56"/>
+      <w:szCs w:val="56"/>
+    </w:rPr>
+  </w:style>
 </w:styles>
 </file>
 

</xml_diff>